<commit_message>
Aggiunto Test Unit Carta
</commit_message>
<xml_diff>
--- a/Deliverables/TER_OctoPlus.docx
+++ b/Deliverables/TER_OctoPlus.docx
@@ -605,6 +605,174 @@
           </w:p>
         </w:tc>
       </w:tr>
+      <w:tr>
+        <w:tc>
+          <w:tcPr>
+            <w:cnfStyle w:val="001000000000" w:firstRow="0" w:lastRow="0" w:firstColumn="1" w:lastColumn="0" w:oddVBand="0" w:evenVBand="0" w:oddHBand="0" w:evenHBand="0" w:firstRowFirstColumn="0" w:firstRowLastColumn="0" w:lastRowFirstColumn="0" w:lastRowLastColumn="0"/>
+            <w:tcW w:w="2407" w:type="dxa"/>
+            <w:tcBorders>
+              <w:top w:val="single" w:sz="4" w:space="0" w:color="9CC2E5" w:themeColor="accent5" w:themeTint="99"/>
+              <w:left w:val="single" w:sz="4" w:space="0" w:color="9CC2E5" w:themeColor="accent5" w:themeTint="99"/>
+              <w:bottom w:val="single" w:sz="4" w:space="0" w:color="9CC2E5" w:themeColor="accent5" w:themeTint="99"/>
+              <w:right w:val="single" w:sz="4" w:space="0" w:color="9CC2E5" w:themeColor="accent5" w:themeTint="99"/>
+            </w:tcBorders>
+          </w:tcPr>
+          <w:p>
+            <w:pPr>
+              <w:jc w:val="center"/>
+              <w:textAlignment w:val="baseline"/>
+              <w:rPr>
+                <w:rFonts w:ascii="Calibri" w:eastAsia="Times New Roman" w:hAnsi="Calibri" w:cs="Calibri"/>
+                <w:color w:val="000000" w:themeColor="text1"/>
+                <w:kern w:val="0"/>
+                <w:lang w:eastAsia="it-IT"/>
+                <w14:ligatures w14:val="none"/>
+              </w:rPr>
+            </w:pPr>
+            <w:r>
+              <w:rPr>
+                <w:rFonts w:ascii="Calibri" w:eastAsia="Times New Roman" w:hAnsi="Calibri" w:cs="Calibri"/>
+                <w:color w:val="000000" w:themeColor="text1"/>
+                <w:kern w:val="0"/>
+                <w:lang w:eastAsia="it-IT"/>
+                <w14:ligatures w14:val="none"/>
+              </w:rPr>
+              <w:t>24/11/2023</w:t>
+            </w:r>
+          </w:p>
+        </w:tc>
+        <w:tc>
+          <w:tcPr>
+            <w:tcW w:w="2407" w:type="dxa"/>
+            <w:tcBorders>
+              <w:top w:val="single" w:sz="4" w:space="0" w:color="9CC2E5" w:themeColor="accent5" w:themeTint="99"/>
+              <w:left w:val="single" w:sz="4" w:space="0" w:color="9CC2E5" w:themeColor="accent5" w:themeTint="99"/>
+              <w:bottom w:val="single" w:sz="4" w:space="0" w:color="9CC2E5" w:themeColor="accent5" w:themeTint="99"/>
+              <w:right w:val="single" w:sz="4" w:space="0" w:color="9CC2E5" w:themeColor="accent5" w:themeTint="99"/>
+            </w:tcBorders>
+          </w:tcPr>
+          <w:p>
+            <w:pPr>
+              <w:jc w:val="center"/>
+              <w:textAlignment w:val="baseline"/>
+              <w:cnfStyle w:val="000000000000" w:firstRow="0" w:lastRow="0" w:firstColumn="0" w:lastColumn="0" w:oddVBand="0" w:evenVBand="0" w:oddHBand="0" w:evenHBand="0" w:firstRowFirstColumn="0" w:firstRowLastColumn="0" w:lastRowFirstColumn="0" w:lastRowLastColumn="0"/>
+              <w:rPr>
+                <w:rFonts w:ascii="Calibri" w:eastAsia="Times New Roman" w:hAnsi="Calibri" w:cs="Calibri"/>
+                <w:b/>
+                <w:bCs/>
+                <w:color w:val="000000" w:themeColor="text1"/>
+                <w:kern w:val="0"/>
+                <w:lang w:eastAsia="it-IT"/>
+                <w14:ligatures w14:val="none"/>
+              </w:rPr>
+            </w:pPr>
+            <w:r>
+              <w:rPr>
+                <w:rFonts w:ascii="Calibri" w:eastAsia="Times New Roman" w:hAnsi="Calibri" w:cs="Calibri"/>
+                <w:b/>
+                <w:bCs/>
+                <w:color w:val="000000" w:themeColor="text1"/>
+                <w:kern w:val="0"/>
+                <w:lang w:eastAsia="it-IT"/>
+                <w14:ligatures w14:val="none"/>
+              </w:rPr>
+              <w:t>0.2</w:t>
+            </w:r>
+          </w:p>
+        </w:tc>
+        <w:tc>
+          <w:tcPr>
+            <w:tcW w:w="2407" w:type="dxa"/>
+            <w:tcBorders>
+              <w:top w:val="single" w:sz="4" w:space="0" w:color="9CC2E5" w:themeColor="accent5" w:themeTint="99"/>
+              <w:left w:val="single" w:sz="4" w:space="0" w:color="9CC2E5" w:themeColor="accent5" w:themeTint="99"/>
+              <w:bottom w:val="single" w:sz="4" w:space="0" w:color="9CC2E5" w:themeColor="accent5" w:themeTint="99"/>
+              <w:right w:val="single" w:sz="4" w:space="0" w:color="9CC2E5" w:themeColor="accent5" w:themeTint="99"/>
+            </w:tcBorders>
+          </w:tcPr>
+          <w:p>
+            <w:pPr>
+              <w:jc w:val="both"/>
+              <w:textAlignment w:val="baseline"/>
+              <w:cnfStyle w:val="000000000000" w:firstRow="0" w:lastRow="0" w:firstColumn="0" w:lastColumn="0" w:oddVBand="0" w:evenVBand="0" w:oddHBand="0" w:evenHBand="0" w:firstRowFirstColumn="0" w:firstRowLastColumn="0" w:lastRowFirstColumn="0" w:lastRowLastColumn="0"/>
+              <w:rPr>
+                <w:rFonts w:ascii="Calibri" w:eastAsia="Times New Roman" w:hAnsi="Calibri" w:cs="Calibri"/>
+                <w:b/>
+                <w:bCs/>
+                <w:color w:val="000000" w:themeColor="text1"/>
+                <w:kern w:val="0"/>
+                <w:lang w:eastAsia="it-IT"/>
+                <w14:ligatures w14:val="none"/>
+              </w:rPr>
+            </w:pPr>
+            <w:r>
+              <w:rPr>
+                <w:rFonts w:ascii="Calibri" w:eastAsia="Times New Roman" w:hAnsi="Calibri" w:cs="Calibri"/>
+                <w:b/>
+                <w:bCs/>
+                <w:color w:val="000000" w:themeColor="text1"/>
+                <w:kern w:val="0"/>
+                <w:lang w:eastAsia="it-IT"/>
+                <w14:ligatures w14:val="none"/>
+              </w:rPr>
+              <w:t xml:space="preserve">Aggiunta Test Unit </w:t>
+            </w:r>
+            <w:proofErr w:type="spellStart"/>
+            <w:r>
+              <w:rPr>
+                <w:rFonts w:ascii="Calibri" w:eastAsia="Times New Roman" w:hAnsi="Calibri" w:cs="Calibri"/>
+                <w:b/>
+                <w:bCs/>
+                <w:color w:val="000000" w:themeColor="text1"/>
+                <w:kern w:val="0"/>
+                <w:lang w:eastAsia="it-IT"/>
+                <w14:ligatures w14:val="none"/>
+              </w:rPr>
+              <w:t>CartadaoData</w:t>
+            </w:r>
+            <w:proofErr w:type="spellEnd"/>
+          </w:p>
+        </w:tc>
+        <w:tc>
+          <w:tcPr>
+            <w:tcW w:w="2407" w:type="dxa"/>
+            <w:tcBorders>
+              <w:top w:val="single" w:sz="4" w:space="0" w:color="9CC2E5" w:themeColor="accent5" w:themeTint="99"/>
+              <w:left w:val="single" w:sz="4" w:space="0" w:color="9CC2E5" w:themeColor="accent5" w:themeTint="99"/>
+              <w:bottom w:val="single" w:sz="4" w:space="0" w:color="9CC2E5" w:themeColor="accent5" w:themeTint="99"/>
+              <w:right w:val="single" w:sz="4" w:space="0" w:color="9CC2E5" w:themeColor="accent5" w:themeTint="99"/>
+            </w:tcBorders>
+          </w:tcPr>
+          <w:p>
+            <w:pPr>
+              <w:jc w:val="center"/>
+              <w:textAlignment w:val="baseline"/>
+              <w:cnfStyle w:val="000000000000" w:firstRow="0" w:lastRow="0" w:firstColumn="0" w:lastColumn="0" w:oddVBand="0" w:evenVBand="0" w:oddHBand="0" w:evenHBand="0" w:firstRowFirstColumn="0" w:firstRowLastColumn="0" w:lastRowFirstColumn="0" w:lastRowLastColumn="0"/>
+              <w:rPr>
+                <w:rFonts w:ascii="Calibri" w:eastAsia="Times New Roman" w:hAnsi="Calibri" w:cs="Calibri"/>
+                <w:b/>
+                <w:bCs/>
+                <w:color w:val="000000" w:themeColor="text1"/>
+                <w:kern w:val="0"/>
+                <w:lang w:eastAsia="it-IT"/>
+                <w14:ligatures w14:val="none"/>
+              </w:rPr>
+            </w:pPr>
+            <w:r>
+              <w:rPr>
+                <w:rFonts w:ascii="Calibri" w:eastAsia="Times New Roman" w:hAnsi="Calibri" w:cs="Calibri"/>
+                <w:b/>
+                <w:bCs/>
+                <w:color w:val="000000" w:themeColor="text1"/>
+                <w:kern w:val="0"/>
+                <w:lang w:eastAsia="it-IT"/>
+                <w14:ligatures w14:val="none"/>
+              </w:rPr>
+              <w:t>Donnarumma Salvatore</w:t>
+            </w:r>
+          </w:p>
+        </w:tc>
+      </w:tr>
     </w:tbl>
     <w:p>
       <w:pPr>
@@ -1219,7 +1387,6 @@
           <w:sz w:val="28"/>
           <w:szCs w:val="28"/>
         </w:rPr>
-        <w:lastRenderedPageBreak/>
         <w:t>Introduzione</w:t>
       </w:r>
     </w:p>
@@ -1624,7 +1791,6 @@
           <w:sz w:val="28"/>
           <w:szCs w:val="28"/>
         </w:rPr>
-        <w:lastRenderedPageBreak/>
         <w:t>Esecuzione dei test di unità</w:t>
       </w:r>
     </w:p>
@@ -1684,6 +1850,7 @@
         <w:rPr>
           <w:b/>
           <w:bCs/>
+          <w:noProof/>
           <w:sz w:val="28"/>
           <w:szCs w:val="28"/>
         </w:rPr>
@@ -2289,20 +2456,11 @@
               <w:ind w:left="0"/>
             </w:pPr>
             <w:r>
-              <w:t>TCU_1_1_</w:t>
-            </w:r>
-            <w:r>
-              <w:t>3</w:t>
-            </w:r>
-            <w:r>
-              <w:t xml:space="preserve"> </w:t>
+              <w:t xml:space="preserve">TCU_1_1_3 </w:t>
             </w:r>
             <w:proofErr w:type="spellStart"/>
             <w:r>
-              <w:t>doRetrieve</w:t>
-            </w:r>
-            <w:r>
-              <w:t>AllUsersNome</w:t>
+              <w:t>doRetrieveAllUsersNome</w:t>
             </w:r>
             <w:proofErr w:type="spellEnd"/>
           </w:p>
@@ -2530,7 +2688,6 @@
               <w:ind w:left="0"/>
             </w:pPr>
             <w:r>
-              <w:lastRenderedPageBreak/>
               <w:t>Test Case ID</w:t>
             </w:r>
           </w:p>
@@ -2555,10 +2712,7 @@
             </w:r>
             <w:proofErr w:type="spellStart"/>
             <w:r>
-              <w:t>doRetrieveAllUsers</w:t>
-            </w:r>
-            <w:r>
-              <w:t>Email</w:t>
+              <w:t>doRetrieveAllUsersEmail</w:t>
             </w:r>
             <w:r>
               <w:rPr>
@@ -2732,20 +2886,9 @@
     </w:tbl>
     <w:p>
       <w:pPr>
-        <w:pStyle w:val="Paragrafoelenco"/>
         <w:tabs>
           <w:tab w:val="left" w:pos="984"/>
         </w:tabs>
-        <w:ind w:left="2328"/>
-      </w:pPr>
-    </w:p>
-    <w:p>
-      <w:pPr>
-        <w:pStyle w:val="Paragrafoelenco"/>
-        <w:tabs>
-          <w:tab w:val="left" w:pos="984"/>
-        </w:tabs>
-        <w:ind w:left="2328"/>
       </w:pPr>
     </w:p>
     <w:p>
@@ -2757,6 +2900,531 @@
         </w:numPr>
         <w:tabs>
           <w:tab w:val="left" w:pos="984"/>
+        </w:tabs>
+      </w:pPr>
+      <w:proofErr w:type="spellStart"/>
+      <w:r>
+        <w:t>ICartaDao</w:t>
+      </w:r>
+      <w:proofErr w:type="spellEnd"/>
+    </w:p>
+    <w:p>
+      <w:pPr>
+        <w:tabs>
+          <w:tab w:val="left" w:pos="984"/>
+        </w:tabs>
+        <w:ind w:left="1608"/>
+      </w:pPr>
+      <w:r>
+        <w:drawing>
+          <wp:inline distT="0" distB="0" distL="0" distR="0" wp14:anchorId="2ECFE34F" wp14:editId="78501793">
+            <wp:extent cx="4038950" cy="3970364"/>
+            <wp:effectExtent l="0" t="0" r="0" b="0"/>
+            <wp:docPr id="844000201" name="Immagine 1"/>
+            <wp:cNvGraphicFramePr>
+              <a:graphicFrameLocks xmlns:a="http://schemas.openxmlformats.org/drawingml/2006/main" noChangeAspect="1"/>
+            </wp:cNvGraphicFramePr>
+            <a:graphic xmlns:a="http://schemas.openxmlformats.org/drawingml/2006/main">
+              <a:graphicData uri="http://schemas.openxmlformats.org/drawingml/2006/picture">
+                <pic:pic xmlns:pic="http://schemas.openxmlformats.org/drawingml/2006/picture">
+                  <pic:nvPicPr>
+                    <pic:cNvPr id="844000201" name=""/>
+                    <pic:cNvPicPr/>
+                  </pic:nvPicPr>
+                  <pic:blipFill>
+                    <a:blip r:embed="rId7"/>
+                    <a:stretch>
+                      <a:fillRect/>
+                    </a:stretch>
+                  </pic:blipFill>
+                  <pic:spPr>
+                    <a:xfrm>
+                      <a:off x="0" y="0"/>
+                      <a:ext cx="4038950" cy="3970364"/>
+                    </a:xfrm>
+                    <a:prstGeom prst="rect">
+                      <a:avLst/>
+                    </a:prstGeom>
+                  </pic:spPr>
+                </pic:pic>
+              </a:graphicData>
+            </a:graphic>
+          </wp:inline>
+        </w:drawing>
+      </w:r>
+    </w:p>
+    <w:p>
+      <w:pPr>
+        <w:tabs>
+          <w:tab w:val="left" w:pos="2460"/>
+        </w:tabs>
+      </w:pPr>
+      <w:r>
+        <w:t xml:space="preserve">                                Durante il test sono state individuate 2 </w:t>
+      </w:r>
+      <w:proofErr w:type="spellStart"/>
+      <w:r>
+        <w:t>failure</w:t>
+      </w:r>
+      <w:proofErr w:type="spellEnd"/>
+      <w:r>
+        <w:t>:</w:t>
+      </w:r>
+    </w:p>
+    <w:tbl>
+      <w:tblPr>
+        <w:tblStyle w:val="Grigliatabella"/>
+        <w:tblW w:w="0" w:type="auto"/>
+        <w:tblInd w:w="2328" w:type="dxa"/>
+        <w:tblLook w:val="04A0" w:firstRow="1" w:lastRow="0" w:firstColumn="1" w:lastColumn="0" w:noHBand="0" w:noVBand="1"/>
+      </w:tblPr>
+      <w:tblGrid>
+        <w:gridCol w:w="3360"/>
+        <w:gridCol w:w="3940"/>
+      </w:tblGrid>
+      <w:tr>
+        <w:tc>
+          <w:tcPr>
+            <w:tcW w:w="4814" w:type="dxa"/>
+            <w:shd w:val="clear" w:color="auto" w:fill="9CC2E5" w:themeFill="accent5" w:themeFillTint="99"/>
+          </w:tcPr>
+          <w:p>
+            <w:pPr>
+              <w:pStyle w:val="Paragrafoelenco"/>
+              <w:tabs>
+                <w:tab w:val="left" w:pos="984"/>
+              </w:tabs>
+              <w:ind w:left="0"/>
+            </w:pPr>
+            <w:r>
+              <w:t>Test Case ID</w:t>
+            </w:r>
+          </w:p>
+        </w:tc>
+        <w:tc>
+          <w:tcPr>
+            <w:tcW w:w="4814" w:type="dxa"/>
+          </w:tcPr>
+          <w:p>
+            <w:pPr>
+              <w:pStyle w:val="Paragrafoelenco"/>
+              <w:tabs>
+                <w:tab w:val="left" w:pos="984"/>
+              </w:tabs>
+              <w:ind w:left="0"/>
+            </w:pPr>
+            <w:r>
+              <w:t>TCU_1_</w:t>
+            </w:r>
+            <w:r>
+              <w:t>2</w:t>
+            </w:r>
+            <w:r>
+              <w:t xml:space="preserve">_1 </w:t>
+            </w:r>
+            <w:proofErr w:type="spellStart"/>
+            <w:r>
+              <w:t>salvaCarrelloTestCorretto</w:t>
+            </w:r>
+            <w:proofErr w:type="spellEnd"/>
+          </w:p>
+        </w:tc>
+      </w:tr>
+      <w:tr>
+        <w:tc>
+          <w:tcPr>
+            <w:tcW w:w="4814" w:type="dxa"/>
+            <w:shd w:val="clear" w:color="auto" w:fill="9CC2E5" w:themeFill="accent5" w:themeFillTint="99"/>
+          </w:tcPr>
+          <w:p>
+            <w:pPr>
+              <w:pStyle w:val="Paragrafoelenco"/>
+              <w:tabs>
+                <w:tab w:val="left" w:pos="984"/>
+              </w:tabs>
+              <w:ind w:left="0"/>
+            </w:pPr>
+            <w:r>
+              <w:t>Data</w:t>
+            </w:r>
+          </w:p>
+        </w:tc>
+        <w:tc>
+          <w:tcPr>
+            <w:tcW w:w="4814" w:type="dxa"/>
+          </w:tcPr>
+          <w:p>
+            <w:pPr>
+              <w:pStyle w:val="Paragrafoelenco"/>
+              <w:tabs>
+                <w:tab w:val="left" w:pos="984"/>
+              </w:tabs>
+              <w:ind w:left="0"/>
+            </w:pPr>
+            <w:r>
+              <w:t>2</w:t>
+            </w:r>
+            <w:r>
+              <w:t>4</w:t>
+            </w:r>
+            <w:r>
+              <w:t>/01/2022</w:t>
+            </w:r>
+          </w:p>
+        </w:tc>
+      </w:tr>
+      <w:tr>
+        <w:tc>
+          <w:tcPr>
+            <w:tcW w:w="4814" w:type="dxa"/>
+            <w:shd w:val="clear" w:color="auto" w:fill="9CC2E5" w:themeFill="accent5" w:themeFillTint="99"/>
+          </w:tcPr>
+          <w:p>
+            <w:pPr>
+              <w:pStyle w:val="Paragrafoelenco"/>
+              <w:tabs>
+                <w:tab w:val="left" w:pos="984"/>
+              </w:tabs>
+              <w:ind w:left="0"/>
+            </w:pPr>
+            <w:r>
+              <w:t>Output atteso</w:t>
+            </w:r>
+          </w:p>
+        </w:tc>
+        <w:tc>
+          <w:tcPr>
+            <w:tcW w:w="4814" w:type="dxa"/>
+          </w:tcPr>
+          <w:p>
+            <w:pPr>
+              <w:pStyle w:val="Paragrafoelenco"/>
+              <w:tabs>
+                <w:tab w:val="left" w:pos="984"/>
+              </w:tabs>
+              <w:ind w:left="0"/>
+            </w:pPr>
+            <w:r>
+              <w:t>Salva la carta nel DB</w:t>
+            </w:r>
+          </w:p>
+        </w:tc>
+      </w:tr>
+      <w:tr>
+        <w:tc>
+          <w:tcPr>
+            <w:tcW w:w="4814" w:type="dxa"/>
+            <w:shd w:val="clear" w:color="auto" w:fill="9CC2E5" w:themeFill="accent5" w:themeFillTint="99"/>
+          </w:tcPr>
+          <w:p>
+            <w:pPr>
+              <w:pStyle w:val="Paragrafoelenco"/>
+              <w:tabs>
+                <w:tab w:val="left" w:pos="984"/>
+              </w:tabs>
+              <w:ind w:left="0"/>
+            </w:pPr>
+            <w:r>
+              <w:t>Output del sistema</w:t>
+            </w:r>
+          </w:p>
+        </w:tc>
+        <w:tc>
+          <w:tcPr>
+            <w:tcW w:w="4814" w:type="dxa"/>
+          </w:tcPr>
+          <w:p>
+            <w:pPr>
+              <w:pStyle w:val="Paragrafoelenco"/>
+              <w:tabs>
+                <w:tab w:val="left" w:pos="984"/>
+              </w:tabs>
+              <w:ind w:left="0"/>
+            </w:pPr>
+            <w:proofErr w:type="spellStart"/>
+            <w:r>
+              <w:t>ComparisonFailure</w:t>
+            </w:r>
+            <w:proofErr w:type="spellEnd"/>
+          </w:p>
+        </w:tc>
+      </w:tr>
+      <w:tr>
+        <w:trPr>
+          <w:trHeight w:val="58"/>
+        </w:trPr>
+        <w:tc>
+          <w:tcPr>
+            <w:tcW w:w="4814" w:type="dxa"/>
+            <w:shd w:val="clear" w:color="auto" w:fill="9CC2E5" w:themeFill="accent5" w:themeFillTint="99"/>
+          </w:tcPr>
+          <w:p>
+            <w:pPr>
+              <w:pStyle w:val="Paragrafoelenco"/>
+              <w:tabs>
+                <w:tab w:val="left" w:pos="984"/>
+              </w:tabs>
+              <w:ind w:left="0"/>
+            </w:pPr>
+            <w:r>
+              <w:t>Errore</w:t>
+            </w:r>
+          </w:p>
+        </w:tc>
+        <w:tc>
+          <w:tcPr>
+            <w:tcW w:w="4814" w:type="dxa"/>
+          </w:tcPr>
+          <w:p>
+            <w:pPr>
+              <w:pStyle w:val="Paragrafoelenco"/>
+              <w:tabs>
+                <w:tab w:val="left" w:pos="984"/>
+              </w:tabs>
+              <w:ind w:left="0"/>
+            </w:pPr>
+            <w:r>
+              <w:t>il conteggio delle righe nella tabella "Carta" del tuo database non corrisponde a quanto atteso</w:t>
+            </w:r>
+          </w:p>
+        </w:tc>
+      </w:tr>
+    </w:tbl>
+    <w:p>
+      <w:pPr>
+        <w:pStyle w:val="Paragrafoelenco"/>
+        <w:tabs>
+          <w:tab w:val="left" w:pos="984"/>
+        </w:tabs>
+        <w:ind w:left="2328"/>
+      </w:pPr>
+    </w:p>
+    <w:tbl>
+      <w:tblPr>
+        <w:tblStyle w:val="Grigliatabella"/>
+        <w:tblW w:w="0" w:type="auto"/>
+        <w:tblInd w:w="2328" w:type="dxa"/>
+        <w:tblLook w:val="04A0" w:firstRow="1" w:lastRow="0" w:firstColumn="1" w:lastColumn="0" w:noHBand="0" w:noVBand="1"/>
+      </w:tblPr>
+      <w:tblGrid>
+        <w:gridCol w:w="3366"/>
+        <w:gridCol w:w="3934"/>
+      </w:tblGrid>
+      <w:tr>
+        <w:tc>
+          <w:tcPr>
+            <w:tcW w:w="3366" w:type="dxa"/>
+            <w:shd w:val="clear" w:color="auto" w:fill="9CC2E5" w:themeFill="accent5" w:themeFillTint="99"/>
+          </w:tcPr>
+          <w:p>
+            <w:pPr>
+              <w:pStyle w:val="Paragrafoelenco"/>
+              <w:tabs>
+                <w:tab w:val="left" w:pos="984"/>
+              </w:tabs>
+              <w:ind w:left="0"/>
+            </w:pPr>
+            <w:r>
+              <w:t>Test Case ID</w:t>
+            </w:r>
+          </w:p>
+        </w:tc>
+        <w:tc>
+          <w:tcPr>
+            <w:tcW w:w="3934" w:type="dxa"/>
+          </w:tcPr>
+          <w:p>
+            <w:pPr>
+              <w:pStyle w:val="Paragrafoelenco"/>
+              <w:tabs>
+                <w:tab w:val="left" w:pos="984"/>
+              </w:tabs>
+              <w:ind w:left="0"/>
+            </w:pPr>
+            <w:r>
+              <w:t>TCU_1_2_</w:t>
+            </w:r>
+            <w:r>
+              <w:t>2</w:t>
+            </w:r>
+            <w:r>
+              <w:t xml:space="preserve"> </w:t>
+            </w:r>
+            <w:proofErr w:type="spellStart"/>
+            <w:r>
+              <w:t>salvaCarrelloTest</w:t>
+            </w:r>
+            <w:r>
+              <w:t>Presente</w:t>
+            </w:r>
+            <w:proofErr w:type="spellEnd"/>
+          </w:p>
+        </w:tc>
+      </w:tr>
+      <w:tr>
+        <w:tc>
+          <w:tcPr>
+            <w:tcW w:w="3366" w:type="dxa"/>
+            <w:shd w:val="clear" w:color="auto" w:fill="9CC2E5" w:themeFill="accent5" w:themeFillTint="99"/>
+          </w:tcPr>
+          <w:p>
+            <w:pPr>
+              <w:pStyle w:val="Paragrafoelenco"/>
+              <w:tabs>
+                <w:tab w:val="left" w:pos="984"/>
+              </w:tabs>
+              <w:ind w:left="0"/>
+            </w:pPr>
+            <w:r>
+              <w:t>Data</w:t>
+            </w:r>
+          </w:p>
+        </w:tc>
+        <w:tc>
+          <w:tcPr>
+            <w:tcW w:w="3934" w:type="dxa"/>
+          </w:tcPr>
+          <w:p>
+            <w:pPr>
+              <w:pStyle w:val="Paragrafoelenco"/>
+              <w:tabs>
+                <w:tab w:val="left" w:pos="984"/>
+              </w:tabs>
+              <w:ind w:left="0"/>
+            </w:pPr>
+            <w:r>
+              <w:t>2</w:t>
+            </w:r>
+            <w:r>
+              <w:t>4</w:t>
+            </w:r>
+            <w:r>
+              <w:t>/01/2022</w:t>
+            </w:r>
+          </w:p>
+        </w:tc>
+      </w:tr>
+      <w:tr>
+        <w:tc>
+          <w:tcPr>
+            <w:tcW w:w="3366" w:type="dxa"/>
+            <w:shd w:val="clear" w:color="auto" w:fill="9CC2E5" w:themeFill="accent5" w:themeFillTint="99"/>
+          </w:tcPr>
+          <w:p>
+            <w:pPr>
+              <w:pStyle w:val="Paragrafoelenco"/>
+              <w:tabs>
+                <w:tab w:val="left" w:pos="984"/>
+              </w:tabs>
+              <w:ind w:left="0"/>
+            </w:pPr>
+            <w:r>
+              <w:t>Output atteso</w:t>
+            </w:r>
+          </w:p>
+        </w:tc>
+        <w:tc>
+          <w:tcPr>
+            <w:tcW w:w="3934" w:type="dxa"/>
+          </w:tcPr>
+          <w:p>
+            <w:pPr>
+              <w:pStyle w:val="Paragrafoelenco"/>
+              <w:tabs>
+                <w:tab w:val="left" w:pos="984"/>
+              </w:tabs>
+              <w:ind w:left="0"/>
+            </w:pPr>
+            <w:r>
+              <w:t>Salva la carta nel DB</w:t>
+            </w:r>
+          </w:p>
+        </w:tc>
+      </w:tr>
+      <w:tr>
+        <w:tc>
+          <w:tcPr>
+            <w:tcW w:w="3366" w:type="dxa"/>
+            <w:shd w:val="clear" w:color="auto" w:fill="9CC2E5" w:themeFill="accent5" w:themeFillTint="99"/>
+          </w:tcPr>
+          <w:p>
+            <w:pPr>
+              <w:pStyle w:val="Paragrafoelenco"/>
+              <w:tabs>
+                <w:tab w:val="left" w:pos="984"/>
+              </w:tabs>
+              <w:ind w:left="0"/>
+            </w:pPr>
+            <w:r>
+              <w:t>Output del sistema</w:t>
+            </w:r>
+          </w:p>
+        </w:tc>
+        <w:tc>
+          <w:tcPr>
+            <w:tcW w:w="3934" w:type="dxa"/>
+          </w:tcPr>
+          <w:p>
+            <w:pPr>
+              <w:pStyle w:val="Paragrafoelenco"/>
+              <w:tabs>
+                <w:tab w:val="left" w:pos="984"/>
+              </w:tabs>
+              <w:ind w:left="0"/>
+            </w:pPr>
+            <w:proofErr w:type="spellStart"/>
+            <w:r>
+              <w:t>ComparisonFailure</w:t>
+            </w:r>
+            <w:proofErr w:type="spellEnd"/>
+          </w:p>
+        </w:tc>
+      </w:tr>
+      <w:tr>
+        <w:trPr>
+          <w:trHeight w:val="58"/>
+        </w:trPr>
+        <w:tc>
+          <w:tcPr>
+            <w:tcW w:w="3366" w:type="dxa"/>
+            <w:shd w:val="clear" w:color="auto" w:fill="9CC2E5" w:themeFill="accent5" w:themeFillTint="99"/>
+          </w:tcPr>
+          <w:p>
+            <w:pPr>
+              <w:pStyle w:val="Paragrafoelenco"/>
+              <w:tabs>
+                <w:tab w:val="left" w:pos="984"/>
+              </w:tabs>
+              <w:ind w:left="0"/>
+            </w:pPr>
+            <w:r>
+              <w:t>Errore</w:t>
+            </w:r>
+          </w:p>
+        </w:tc>
+        <w:tc>
+          <w:tcPr>
+            <w:tcW w:w="3934" w:type="dxa"/>
+          </w:tcPr>
+          <w:p>
+            <w:pPr>
+              <w:pStyle w:val="Paragrafoelenco"/>
+              <w:tabs>
+                <w:tab w:val="left" w:pos="984"/>
+              </w:tabs>
+              <w:ind w:left="0"/>
+            </w:pPr>
+            <w:r>
+              <w:t>il conteggio delle righe nella tabella "Carta" del tuo database non corrisponde a quanto atteso</w:t>
+            </w:r>
+          </w:p>
+        </w:tc>
+      </w:tr>
+    </w:tbl>
+    <w:p>
+      <w:pPr>
+        <w:tabs>
+          <w:tab w:val="left" w:pos="2460"/>
         </w:tabs>
       </w:pPr>
     </w:p>
@@ -3723,7 +4391,7 @@
   <w:style w:type="paragraph" w:default="1" w:styleId="Normale">
     <w:name w:val="Normal"/>
     <w:qFormat/>
-    <w:rsid w:val="005965DA"/>
+    <w:rsid w:val="00D92247"/>
   </w:style>
   <w:style w:type="character" w:default="1" w:styleId="Carpredefinitoparagrafo">
     <w:name w:val="Default Paragraph Font"/>

</xml_diff>